<commit_message>
Control haptics, audio feedback, hinge joints
</commit_message>
<xml_diff>
--- a/Assets/Documentation/VR Development pathway.docx
+++ b/Assets/Documentation/VR Development pathway.docx
@@ -8416,6 +8416,15 @@
                       <w:szCs w:val="18"/>
                     </w:rPr>
                     <w:t>Haptics and audio feedback for controllers</w:t>
+                  </w:r>
+                  <w:r>
+                    <w:rPr>
+                      <w:rFonts w:ascii="Inter" w:eastAsia="Inter" w:hAnsi="Inter" w:cs="Inter"/>
+                      <w:color w:val="999999"/>
+                      <w:sz w:val="18"/>
+                      <w:szCs w:val="18"/>
+                    </w:rPr>
+                    <w:t xml:space="preserve"> and ambient audio.</w:t>
                   </w:r>
                 </w:p>
               </w:tc>

</xml_diff>

<commit_message>
Kitchen Appliance - Low Poly package imported
assets stored in Alstrainfinite folder
</commit_message>
<xml_diff>
--- a/Assets/Documentation/VR Development pathway.docx
+++ b/Assets/Documentation/VR Development pathway.docx
@@ -1847,6 +1847,7 @@
                     </w:rPr>
                     <w:t xml:space="preserve">How to </w:t>
                   </w:r>
+                  <w:proofErr w:type="gramStart"/>
                   <w:r>
                     <w:rPr>
                       <w:rFonts w:ascii="Inter" w:eastAsia="Inter" w:hAnsi="Inter" w:cs="Inter"/>
@@ -1863,7 +1864,28 @@
                       <w:sz w:val="18"/>
                       <w:szCs w:val="18"/>
                     </w:rPr>
-                    <w:t xml:space="preserve"> mexican food</w:t>
+                    <w:t xml:space="preserve"> </w:t>
+                  </w:r>
+                  <w:proofErr w:type="spellStart"/>
+                  <w:r>
+                    <w:rPr>
+                      <w:rFonts w:ascii="Inter" w:eastAsia="Inter" w:hAnsi="Inter" w:cs="Inter"/>
+                      <w:color w:val="999999"/>
+                      <w:sz w:val="18"/>
+                      <w:szCs w:val="18"/>
+                    </w:rPr>
+                    <w:t>mexican</w:t>
+                  </w:r>
+                  <w:proofErr w:type="spellEnd"/>
+                  <w:proofErr w:type="gramEnd"/>
+                  <w:r>
+                    <w:rPr>
+                      <w:rFonts w:ascii="Inter" w:eastAsia="Inter" w:hAnsi="Inter" w:cs="Inter"/>
+                      <w:color w:val="999999"/>
+                      <w:sz w:val="18"/>
+                      <w:szCs w:val="18"/>
+                    </w:rPr>
+                    <w:t xml:space="preserve"> food</w:t>
                   </w:r>
                 </w:p>
                 <w:p>
@@ -2274,7 +2296,27 @@
                       <w:sz w:val="18"/>
                       <w:szCs w:val="18"/>
                     </w:rPr>
-                    <w:t>Prepare mexican food by their own</w:t>
+                    <w:t xml:space="preserve">Prepare </w:t>
+                  </w:r>
+                  <w:proofErr w:type="spellStart"/>
+                  <w:r>
+                    <w:rPr>
+                      <w:rFonts w:ascii="Inter" w:eastAsia="Inter" w:hAnsi="Inter" w:cs="Inter"/>
+                      <w:color w:val="999999"/>
+                      <w:sz w:val="18"/>
+                      <w:szCs w:val="18"/>
+                    </w:rPr>
+                    <w:t>mexican</w:t>
+                  </w:r>
+                  <w:proofErr w:type="spellEnd"/>
+                  <w:r>
+                    <w:rPr>
+                      <w:rFonts w:ascii="Inter" w:eastAsia="Inter" w:hAnsi="Inter" w:cs="Inter"/>
+                      <w:color w:val="999999"/>
+                      <w:sz w:val="18"/>
+                      <w:szCs w:val="18"/>
+                    </w:rPr>
+                    <w:t xml:space="preserve"> food by their own</w:t>
                   </w:r>
                   <w:r>
                     <w:rPr>
@@ -2858,7 +2900,27 @@
                       <w:sz w:val="18"/>
                       <w:szCs w:val="18"/>
                     </w:rPr>
-                    <w:t xml:space="preserve"> table and a frezzer.</w:t>
+                    <w:t xml:space="preserve"> table and a </w:t>
+                  </w:r>
+                  <w:proofErr w:type="spellStart"/>
+                  <w:r>
+                    <w:rPr>
+                      <w:rFonts w:ascii="Inter" w:eastAsia="Inter" w:hAnsi="Inter" w:cs="Inter"/>
+                      <w:color w:val="999999"/>
+                      <w:sz w:val="18"/>
+                      <w:szCs w:val="18"/>
+                    </w:rPr>
+                    <w:t>frezzer</w:t>
+                  </w:r>
+                  <w:proofErr w:type="spellEnd"/>
+                  <w:r>
+                    <w:rPr>
+                      <w:rFonts w:ascii="Inter" w:eastAsia="Inter" w:hAnsi="Inter" w:cs="Inter"/>
+                      <w:color w:val="999999"/>
+                      <w:sz w:val="18"/>
+                      <w:szCs w:val="18"/>
+                    </w:rPr>
+                    <w:t>.</w:t>
                   </w:r>
                 </w:p>
               </w:tc>
@@ -5072,6 +5134,7 @@
               </w:rPr>
               <w:t xml:space="preserve"> interactor using the </w:t>
             </w:r>
+            <w:proofErr w:type="spellStart"/>
             <w:r>
               <w:rPr>
                 <w:rFonts w:ascii="Inter" w:eastAsia="Inter" w:hAnsi="Inter" w:cs="Inter"/>
@@ -5081,6 +5144,7 @@
               </w:rPr>
               <w:t>thumbstick</w:t>
             </w:r>
+            <w:proofErr w:type="spellEnd"/>
             <w:r>
               <w:rPr>
                 <w:rFonts w:ascii="Inter" w:eastAsia="Inter" w:hAnsi="Inter" w:cs="Inter"/>
@@ -6266,7 +6330,16 @@
                       <w:sz w:val="18"/>
                       <w:szCs w:val="18"/>
                     </w:rPr>
-                    <w:t>&gt;= ______</w:t>
+                    <w:t xml:space="preserve">&gt;= </w:t>
+                  </w:r>
+                  <w:r>
+                    <w:rPr>
+                      <w:rFonts w:ascii="Inter" w:eastAsia="Inter" w:hAnsi="Inter" w:cs="Inter"/>
+                      <w:color w:val="999999"/>
+                      <w:sz w:val="18"/>
+                      <w:szCs w:val="18"/>
+                    </w:rPr>
+                    <w:t>72</w:t>
                   </w:r>
                 </w:p>
               </w:tc>
@@ -6365,7 +6438,16 @@
                       <w:sz w:val="18"/>
                       <w:szCs w:val="18"/>
                     </w:rPr>
-                    <w:t>&lt; ______</w:t>
+                    <w:t xml:space="preserve">&lt; </w:t>
+                  </w:r>
+                  <w:r>
+                    <w:rPr>
+                      <w:rFonts w:ascii="Inter" w:eastAsia="Inter" w:hAnsi="Inter" w:cs="Inter"/>
+                      <w:color w:val="999999"/>
+                      <w:sz w:val="18"/>
+                      <w:szCs w:val="18"/>
+                    </w:rPr>
+                    <w:t>13.8</w:t>
                   </w:r>
                 </w:p>
               </w:tc>
@@ -6390,13 +6472,23 @@
                       <w:szCs w:val="18"/>
                     </w:rPr>
                   </w:pPr>
-                  <w:r>
-                    <w:rPr>
-                      <w:rFonts w:ascii="Inter" w:eastAsia="Inter" w:hAnsi="Inter" w:cs="Inter"/>
-                      <w:sz w:val="18"/>
-                      <w:szCs w:val="18"/>
-                    </w:rPr>
-                    <w:t xml:space="preserve">ms (= 1,000 / FPS) </w:t>
+                  <w:proofErr w:type="spellStart"/>
+                  <w:r>
+                    <w:rPr>
+                      <w:rFonts w:ascii="Inter" w:eastAsia="Inter" w:hAnsi="Inter" w:cs="Inter"/>
+                      <w:sz w:val="18"/>
+                      <w:szCs w:val="18"/>
+                    </w:rPr>
+                    <w:t>ms</w:t>
+                  </w:r>
+                  <w:proofErr w:type="spellEnd"/>
+                  <w:r>
+                    <w:rPr>
+                      <w:rFonts w:ascii="Inter" w:eastAsia="Inter" w:hAnsi="Inter" w:cs="Inter"/>
+                      <w:sz w:val="18"/>
+                      <w:szCs w:val="18"/>
+                    </w:rPr>
+                    <w:t xml:space="preserve"> (= 1,000 / FPS) </w:t>
                   </w:r>
                 </w:p>
               </w:tc>
@@ -6465,7 +6557,45 @@
                       <w:sz w:val="18"/>
                       <w:szCs w:val="18"/>
                     </w:rPr>
-                    <w:t>______ - ______</w:t>
+                    <w:t xml:space="preserve">750 </w:t>
+                  </w:r>
+                  <w:proofErr w:type="gramStart"/>
+                  <w:r>
+                    <w:rPr>
+                      <w:rFonts w:ascii="Inter" w:eastAsia="Inter" w:hAnsi="Inter" w:cs="Inter"/>
+                      <w:color w:val="999999"/>
+                      <w:sz w:val="18"/>
+                      <w:szCs w:val="18"/>
+                    </w:rPr>
+                    <w:t xml:space="preserve">k </w:t>
+                  </w:r>
+                  <w:r>
+                    <w:rPr>
+                      <w:rFonts w:ascii="Inter" w:eastAsia="Inter" w:hAnsi="Inter" w:cs="Inter"/>
+                      <w:color w:val="999999"/>
+                      <w:sz w:val="18"/>
+                      <w:szCs w:val="18"/>
+                    </w:rPr>
+                    <w:t xml:space="preserve"> -</w:t>
+                  </w:r>
+                  <w:proofErr w:type="gramEnd"/>
+                  <w:r>
+                    <w:rPr>
+                      <w:rFonts w:ascii="Inter" w:eastAsia="Inter" w:hAnsi="Inter" w:cs="Inter"/>
+                      <w:color w:val="999999"/>
+                      <w:sz w:val="18"/>
+                      <w:szCs w:val="18"/>
+                    </w:rPr>
+                    <w:t xml:space="preserve"> </w:t>
+                  </w:r>
+                  <w:r>
+                    <w:rPr>
+                      <w:rFonts w:ascii="Inter" w:eastAsia="Inter" w:hAnsi="Inter" w:cs="Inter"/>
+                      <w:color w:val="999999"/>
+                      <w:sz w:val="18"/>
+                      <w:szCs w:val="18"/>
+                    </w:rPr>
+                    <w:t xml:space="preserve"> 1 M</w:t>
                   </w:r>
                 </w:p>
               </w:tc>
@@ -6563,7 +6693,25 @@
                       <w:sz w:val="18"/>
                       <w:szCs w:val="18"/>
                     </w:rPr>
-                    <w:t>______ - ______</w:t>
+                    <w:t>80</w:t>
+                  </w:r>
+                  <w:r>
+                    <w:rPr>
+                      <w:rFonts w:ascii="Inter" w:eastAsia="Inter" w:hAnsi="Inter" w:cs="Inter"/>
+                      <w:color w:val="999999"/>
+                      <w:sz w:val="18"/>
+                      <w:szCs w:val="18"/>
+                    </w:rPr>
+                    <w:t xml:space="preserve"> -</w:t>
+                  </w:r>
+                  <w:r>
+                    <w:rPr>
+                      <w:rFonts w:ascii="Inter" w:eastAsia="Inter" w:hAnsi="Inter" w:cs="Inter"/>
+                      <w:color w:val="999999"/>
+                      <w:sz w:val="18"/>
+                      <w:szCs w:val="18"/>
+                    </w:rPr>
+                    <w:t xml:space="preserve"> 200</w:t>
                   </w:r>
                 </w:p>
               </w:tc>
@@ -7263,7 +7411,7 @@
                 <w:sz w:val="18"/>
                 <w:szCs w:val="18"/>
               </w:rPr>
-              <w:t xml:space="preserve">[will | will not] </w:t>
+              <w:t xml:space="preserve">[will] </w:t>
             </w:r>
             <w:r>
               <w:rPr>

</xml_diff>